<commit_message>
add another RBF neural network creation method. Update reports
</commit_message>
<xml_diff>
--- a/Отчеты/Сравнение характеристик подходов идентификации для разных ОУ.docx
+++ b/Отчеты/Сравнение характеристик подходов идентификации для разных ОУ.docx
@@ -562,16 +562,33 @@
                       </m:r>
                     </m:sub>
                   </m:sSub>
+                </m:num>
+                <m:den>
                   <m:r>
                     <w:rPr>
                       <w:rFonts w:ascii="Cambria Math" w:hAnsi="Cambria Math" w:cs="Times New Roman"/>
                       <w:sz w:val="24"/>
                       <w:szCs w:val="24"/>
                     </w:rPr>
-                    <m:t>∙C</m:t>
+                    <m:t>C</m:t>
                   </m:r>
-                </m:num>
-                <m:den>
+                </m:den>
+              </m:f>
+            </m:num>
+            <m:den>
+              <m:f>
+                <m:fPr>
+                  <m:type m:val="skw"/>
+                  <m:ctrlPr>
+                    <w:rPr>
+                      <w:rFonts w:ascii="Cambria Math" w:hAnsi="Cambria Math" w:cs="Times New Roman"/>
+                      <w:i/>
+                      <w:sz w:val="24"/>
+                      <w:szCs w:val="24"/>
+                    </w:rPr>
+                  </m:ctrlPr>
+                </m:fPr>
+                <m:num>
                   <m:sSub>
                     <m:sSubPr>
                       <m:ctrlPr>
@@ -684,127 +701,8 @@
                       </m:r>
                     </m:sub>
                   </m:sSub>
-                </m:den>
-              </m:f>
-            </m:num>
-            <m:den>
-              <m:sSup>
-                <m:sSupPr>
-                  <m:ctrlPr>
-                    <w:rPr>
-                      <w:rFonts w:ascii="Cambria Math" w:hAnsi="Cambria Math" w:cs="Times New Roman"/>
-                      <w:i/>
-                      <w:sz w:val="24"/>
-                      <w:szCs w:val="24"/>
-                    </w:rPr>
-                  </m:ctrlPr>
-                </m:sSupPr>
-                <m:e>
-                  <m:r>
-                    <w:rPr>
-                      <w:rFonts w:ascii="Cambria Math" w:hAnsi="Cambria Math" w:cs="Times New Roman"/>
-                      <w:sz w:val="24"/>
-                      <w:szCs w:val="24"/>
-                    </w:rPr>
-                    <m:t>s</m:t>
-                  </m:r>
-                </m:e>
-                <m:sup>
-                  <m:r>
-                    <w:rPr>
-                      <w:rFonts w:ascii="Cambria Math" w:hAnsi="Cambria Math" w:cs="Times New Roman"/>
-                      <w:sz w:val="24"/>
-                      <w:szCs w:val="24"/>
-                    </w:rPr>
-                    <m:t>2</m:t>
-                  </m:r>
-                </m:sup>
-              </m:sSup>
-              <m:r>
-                <w:rPr>
-                  <w:rFonts w:ascii="Cambria Math" w:hAnsi="Cambria Math" w:cs="Times New Roman"/>
-                  <w:sz w:val="24"/>
-                  <w:szCs w:val="24"/>
-                </w:rPr>
-                <m:t>+</m:t>
-              </m:r>
-              <m:f>
-                <m:fPr>
-                  <m:ctrlPr>
-                    <w:rPr>
-                      <w:rFonts w:ascii="Cambria Math" w:hAnsi="Cambria Math" w:cs="Times New Roman"/>
-                      <w:i/>
-                      <w:sz w:val="24"/>
-                      <w:szCs w:val="24"/>
-                    </w:rPr>
-                  </m:ctrlPr>
-                </m:fPr>
-                <m:num>
-                  <m:r>
-                    <w:rPr>
-                      <w:rFonts w:ascii="Cambria Math" w:hAnsi="Cambria Math" w:cs="Times New Roman"/>
-                      <w:sz w:val="24"/>
-                      <w:szCs w:val="24"/>
-                    </w:rPr>
-                    <m:t>1</m:t>
-                  </m:r>
                 </m:num>
                 <m:den>
-                  <m:sSub>
-                    <m:sSubPr>
-                      <m:ctrlPr>
-                        <w:rPr>
-                          <w:rFonts w:ascii="Cambria Math" w:hAnsi="Cambria Math" w:cs="Times New Roman"/>
-                          <w:i/>
-                          <w:sz w:val="24"/>
-                          <w:szCs w:val="24"/>
-                        </w:rPr>
-                      </m:ctrlPr>
-                    </m:sSubPr>
-                    <m:e>
-                      <m:r>
-                        <w:rPr>
-                          <w:rFonts w:ascii="Cambria Math" w:hAnsi="Cambria Math" w:cs="Times New Roman"/>
-                          <w:sz w:val="24"/>
-                          <w:szCs w:val="24"/>
-                        </w:rPr>
-                        <m:t>T</m:t>
-                      </m:r>
-                    </m:e>
-                    <m:sub>
-                      <m:r>
-                        <w:rPr>
-                          <w:rFonts w:ascii="Cambria Math" w:hAnsi="Cambria Math" w:cs="Times New Roman"/>
-                          <w:sz w:val="24"/>
-                          <w:szCs w:val="24"/>
-                        </w:rPr>
-                        <m:t>a</m:t>
-                      </m:r>
-                    </m:sub>
-                  </m:sSub>
-                </m:den>
-              </m:f>
-              <m:r>
-                <w:rPr>
-                  <w:rFonts w:ascii="Cambria Math" w:hAnsi="Cambria Math" w:cs="Times New Roman"/>
-                  <w:sz w:val="24"/>
-                  <w:szCs w:val="24"/>
-                </w:rPr>
-                <m:t>s+</m:t>
-              </m:r>
-              <m:f>
-                <m:fPr>
-                  <m:type m:val="skw"/>
-                  <m:ctrlPr>
-                    <w:rPr>
-                      <w:rFonts w:ascii="Cambria Math" w:hAnsi="Cambria Math" w:cs="Times New Roman"/>
-                      <w:i/>
-                      <w:sz w:val="24"/>
-                      <w:szCs w:val="24"/>
-                    </w:rPr>
-                  </m:ctrlPr>
-                </m:fPr>
-                <m:num>
                   <m:sSup>
                     <m:sSupPr>
                       <m:ctrlPr>
@@ -837,8 +735,61 @@
                       </m:r>
                     </m:sup>
                   </m:sSup>
-                </m:num>
-                <m:den>
+                </m:den>
+              </m:f>
+              <m:sSup>
+                <m:sSupPr>
+                  <m:ctrlPr>
+                    <w:rPr>
+                      <w:rFonts w:ascii="Cambria Math" w:hAnsi="Cambria Math" w:cs="Times New Roman"/>
+                      <w:i/>
+                      <w:sz w:val="24"/>
+                      <w:szCs w:val="24"/>
+                    </w:rPr>
+                  </m:ctrlPr>
+                </m:sSupPr>
+                <m:e>
+                  <m:r>
+                    <w:rPr>
+                      <w:rFonts w:ascii="Cambria Math" w:hAnsi="Cambria Math" w:cs="Times New Roman"/>
+                      <w:sz w:val="24"/>
+                      <w:szCs w:val="24"/>
+                    </w:rPr>
+                    <m:t>s</m:t>
+                  </m:r>
+                </m:e>
+                <m:sup>
+                  <m:r>
+                    <w:rPr>
+                      <w:rFonts w:ascii="Cambria Math" w:hAnsi="Cambria Math" w:cs="Times New Roman"/>
+                      <w:sz w:val="24"/>
+                      <w:szCs w:val="24"/>
+                    </w:rPr>
+                    <m:t>2</m:t>
+                  </m:r>
+                </m:sup>
+              </m:sSup>
+              <m:r>
+                <w:rPr>
+                  <w:rFonts w:ascii="Cambria Math" w:hAnsi="Cambria Math" w:cs="Times New Roman"/>
+                  <w:sz w:val="24"/>
+                  <w:szCs w:val="24"/>
+                </w:rPr>
+                <m:t>+</m:t>
+              </m:r>
+              <m:f>
+                <m:fPr>
+                  <m:type m:val="skw"/>
+                  <m:ctrlPr>
+                    <w:rPr>
+                      <w:rFonts w:ascii="Cambria Math" w:hAnsi="Cambria Math" w:cs="Times New Roman"/>
+                      <w:i/>
+                      <w:sz w:val="24"/>
+                      <w:szCs w:val="24"/>
+                    </w:rPr>
+                  </m:ctrlPr>
+                </m:fPr>
+                <m:num>
                   <m:sSub>
                     <m:sSubPr>
                       <m:ctrlPr>
@@ -911,16 +862,10 @@
                       </m:r>
                     </m:sub>
                   </m:sSub>
-                  <m:r>
-                    <w:rPr>
-                      <w:rFonts w:ascii="Cambria Math" w:hAnsi="Cambria Math" w:cs="Times New Roman"/>
-                      <w:sz w:val="24"/>
-                      <w:szCs w:val="24"/>
-                    </w:rPr>
-                    <m:t>∙</m:t>
-                  </m:r>
-                  <m:sSub>
-                    <m:sSubPr>
+                </m:num>
+                <m:den>
+                  <m:sSup>
+                    <m:sSupPr>
                       <m:ctrlPr>
                         <w:rPr>
                           <w:rFonts w:ascii="Cambria Math" w:hAnsi="Cambria Math" w:cs="Times New Roman"/>
@@ -929,7 +874,7 @@
                           <w:szCs w:val="24"/>
                         </w:rPr>
                       </m:ctrlPr>
-                    </m:sSubPr>
+                    </m:sSupPr>
                     <m:e>
                       <m:r>
                         <w:rPr>
@@ -937,22 +882,38 @@
                           <w:sz w:val="24"/>
                           <w:szCs w:val="24"/>
                         </w:rPr>
-                        <m:t>T</m:t>
+                        <m:t>C</m:t>
                       </m:r>
                     </m:e>
-                    <m:sub>
+                    <m:sup>
                       <m:r>
                         <w:rPr>
                           <w:rFonts w:ascii="Cambria Math" w:hAnsi="Cambria Math" w:cs="Times New Roman"/>
                           <w:sz w:val="24"/>
                           <w:szCs w:val="24"/>
                         </w:rPr>
-                        <m:t>a</m:t>
+                        <m:t>2</m:t>
                       </m:r>
-                    </m:sub>
-                  </m:sSub>
+                    </m:sup>
+                  </m:sSup>
                 </m:den>
               </m:f>
+              <m:r>
+                <w:rPr>
+                  <w:rFonts w:ascii="Cambria Math" w:hAnsi="Cambria Math" w:cs="Times New Roman"/>
+                  <w:sz w:val="24"/>
+                  <w:szCs w:val="24"/>
+                </w:rPr>
+                <m:t>s+</m:t>
+              </m:r>
+              <m:r>
+                <w:rPr>
+                  <w:rFonts w:ascii="Cambria Math" w:hAnsi="Cambria Math" w:cs="Times New Roman"/>
+                  <w:sz w:val="24"/>
+                  <w:szCs w:val="24"/>
+                </w:rPr>
+                <m:t>1</m:t>
+              </m:r>
             </m:den>
           </m:f>
           <m:r>
@@ -1009,6 +970,38 @@
               </m:sSub>
             </m:num>
             <m:den>
+              <m:sSub>
+                <m:sSubPr>
+                  <m:ctrlPr>
+                    <w:rPr>
+                      <w:rFonts w:ascii="Cambria Math" w:hAnsi="Cambria Math" w:cs="Times New Roman"/>
+                      <w:i/>
+                      <w:sz w:val="24"/>
+                      <w:szCs w:val="24"/>
+                    </w:rPr>
+                  </m:ctrlPr>
+                </m:sSubPr>
+                <m:e>
+                  <m:r>
+                    <w:rPr>
+                      <w:rFonts w:ascii="Cambria Math" w:hAnsi="Cambria Math" w:cs="Times New Roman"/>
+                      <w:sz w:val="24"/>
+                      <w:szCs w:val="24"/>
+                    </w:rPr>
+                    <m:t>a</m:t>
+                  </m:r>
+                </m:e>
+                <m:sub>
+                  <m:r>
+                    <w:rPr>
+                      <w:rFonts w:ascii="Cambria Math" w:hAnsi="Cambria Math" w:cs="Times New Roman"/>
+                      <w:sz w:val="24"/>
+                      <w:szCs w:val="24"/>
+                    </w:rPr>
+                    <m:t>2</m:t>
+                  </m:r>
+                </m:sub>
+              </m:sSub>
               <m:sSup>
                 <m:sSupPr>
                   <m:ctrlPr>
@@ -1089,38 +1082,14 @@
                 </w:rPr>
                 <m:t>s+</m:t>
               </m:r>
-              <m:sSub>
-                <m:sSubPr>
-                  <m:ctrlPr>
-                    <w:rPr>
-                      <w:rFonts w:ascii="Cambria Math" w:hAnsi="Cambria Math" w:cs="Times New Roman"/>
-                      <w:i/>
-                      <w:sz w:val="24"/>
-                      <w:szCs w:val="24"/>
-                    </w:rPr>
-                  </m:ctrlPr>
-                </m:sSubPr>
-                <m:e>
-                  <m:r>
-                    <w:rPr>
-                      <w:rFonts w:ascii="Cambria Math" w:hAnsi="Cambria Math" w:cs="Times New Roman"/>
-                      <w:sz w:val="24"/>
-                      <w:szCs w:val="24"/>
-                    </w:rPr>
-                    <m:t>a</m:t>
-                  </m:r>
-                </m:e>
-                <m:sub>
-                  <m:r>
-                    <w:rPr>
-                      <w:rFonts w:ascii="Cambria Math" w:hAnsi="Cambria Math" w:cs="Times New Roman"/>
-                      <w:sz w:val="24"/>
-                      <w:szCs w:val="24"/>
-                    </w:rPr>
-                    <m:t>0</m:t>
-                  </m:r>
-                </m:sub>
-              </m:sSub>
+              <m:r>
+                <w:rPr>
+                  <w:rFonts w:ascii="Cambria Math" w:hAnsi="Cambria Math" w:cs="Times New Roman"/>
+                  <w:sz w:val="24"/>
+                  <w:szCs w:val="24"/>
+                </w:rPr>
+                <m:t>1</m:t>
+              </m:r>
             </m:den>
           </m:f>
         </m:oMath>
@@ -1323,58 +1292,67 @@
           <w:szCs w:val="24"/>
           <w:vertAlign w:val="subscript"/>
         </w:rPr>
+        <w:t>2</w:t>
+      </w:r>
+      <w:r>
+        <w:rPr>
+          <w:rFonts w:ascii="Times New Roman" w:eastAsia="MingLiU-ExtB" w:hAnsi="Times New Roman" w:cs="Times New Roman"/>
+          <w:sz w:val="24"/>
+          <w:szCs w:val="24"/>
+        </w:rPr>
+        <w:t xml:space="preserve"> </w:t>
+      </w:r>
+      <w:r>
+        <w:rPr>
+          <w:rFonts w:ascii="Times New Roman" w:eastAsia="MingLiU-ExtB" w:hAnsi="Times New Roman" w:cs="Times New Roman"/>
+          <w:sz w:val="24"/>
+          <w:szCs w:val="24"/>
+        </w:rPr>
+        <w:t xml:space="preserve">и </w:t>
+      </w:r>
+      <w:r>
+        <w:rPr>
+          <w:rFonts w:ascii="Times New Roman" w:eastAsia="MingLiU-ExtB" w:hAnsi="Times New Roman" w:cs="Times New Roman"/>
+          <w:sz w:val="24"/>
+          <w:szCs w:val="24"/>
+          <w:lang w:val="en-US"/>
+        </w:rPr>
+        <w:t>a</w:t>
+      </w:r>
+      <w:r>
+        <w:rPr>
+          <w:rFonts w:ascii="Times New Roman" w:eastAsia="MingLiU-ExtB" w:hAnsi="Times New Roman" w:cs="Times New Roman"/>
+          <w:sz w:val="24"/>
+          <w:szCs w:val="24"/>
+          <w:vertAlign w:val="subscript"/>
+        </w:rPr>
+        <w:t>1</w:t>
+      </w:r>
+      <w:r>
+        <w:rPr>
+          <w:rFonts w:ascii="Times New Roman" w:eastAsia="MingLiU-ExtB" w:hAnsi="Times New Roman" w:cs="Times New Roman"/>
+          <w:sz w:val="24"/>
+          <w:szCs w:val="24"/>
+        </w:rPr>
+        <w:t xml:space="preserve"> (коэффициент </w:t>
+      </w:r>
+      <w:r>
+        <w:rPr>
+          <w:rFonts w:ascii="Times New Roman" w:eastAsia="MingLiU-ExtB" w:hAnsi="Times New Roman" w:cs="Times New Roman"/>
+          <w:sz w:val="24"/>
+          <w:szCs w:val="24"/>
+          <w:lang w:val="en-US"/>
+        </w:rPr>
+        <w:t>b</w:t>
+      </w:r>
+      <w:r>
+        <w:rPr>
+          <w:rFonts w:ascii="Times New Roman" w:eastAsia="MingLiU-ExtB" w:hAnsi="Times New Roman" w:cs="Times New Roman"/>
+          <w:sz w:val="24"/>
+          <w:szCs w:val="24"/>
+          <w:vertAlign w:val="subscript"/>
+        </w:rPr>
         <w:t>0</w:t>
-      </w:r>
-      <w:r>
-        <w:rPr>
-          <w:rFonts w:ascii="Times New Roman" w:eastAsia="MingLiU-ExtB" w:hAnsi="Times New Roman" w:cs="Times New Roman"/>
-          <w:sz w:val="24"/>
-          <w:szCs w:val="24"/>
-        </w:rPr>
-        <w:t xml:space="preserve"> </w:t>
-      </w:r>
-      <w:r>
-        <w:rPr>
-          <w:rFonts w:ascii="Times New Roman" w:eastAsia="MingLiU-ExtB" w:hAnsi="Times New Roman" w:cs="Times New Roman"/>
-          <w:sz w:val="24"/>
-          <w:szCs w:val="24"/>
-        </w:rPr>
-        <w:t xml:space="preserve">и </w:t>
-      </w:r>
-      <w:r>
-        <w:rPr>
-          <w:rFonts w:ascii="Times New Roman" w:eastAsia="MingLiU-ExtB" w:hAnsi="Times New Roman" w:cs="Times New Roman"/>
-          <w:sz w:val="24"/>
-          <w:szCs w:val="24"/>
-          <w:lang w:val="en-US"/>
-        </w:rPr>
-        <w:t>b</w:t>
-      </w:r>
-      <w:r>
-        <w:rPr>
-          <w:rFonts w:ascii="Times New Roman" w:eastAsia="MingLiU-ExtB" w:hAnsi="Times New Roman" w:cs="Times New Roman"/>
-          <w:sz w:val="24"/>
-          <w:szCs w:val="24"/>
-          <w:vertAlign w:val="subscript"/>
-        </w:rPr>
-        <w:t>0</w:t>
-      </w:r>
-      <w:r>
-        <w:rPr>
-          <w:rFonts w:ascii="Times New Roman" w:eastAsia="MingLiU-ExtB" w:hAnsi="Times New Roman" w:cs="Times New Roman"/>
-          <w:sz w:val="24"/>
-          <w:szCs w:val="24"/>
-        </w:rPr>
-        <w:t xml:space="preserve"> (коэффициент а</w:t>
-      </w:r>
-      <w:r>
-        <w:rPr>
-          <w:rFonts w:ascii="Times New Roman" w:eastAsia="MingLiU-ExtB" w:hAnsi="Times New Roman" w:cs="Times New Roman"/>
-          <w:sz w:val="24"/>
-          <w:szCs w:val="24"/>
-          <w:vertAlign w:val="subscript"/>
-        </w:rPr>
-        <w:t>1</w:t>
       </w:r>
       <w:r>
         <w:rPr>
@@ -1749,17 +1727,14 @@
       </w:pPr>
       <w:r>
         <w:rPr>
-          <w:rFonts w:ascii="Times New Roman" w:hAnsi="Times New Roman" w:cs="Times New Roman"/>
           <w:noProof/>
-          <w:sz w:val="24"/>
-          <w:szCs w:val="24"/>
         </w:rPr>
         <w:lastRenderedPageBreak/>
         <w:drawing>
-          <wp:inline distT="0" distB="0" distL="0" distR="0" wp14:anchorId="4ED40E6E" wp14:editId="3D841593">
-            <wp:extent cx="4624330" cy="2160000"/>
-            <wp:effectExtent l="0" t="0" r="5080" b="0"/>
-            <wp:docPr id="4" name="Рисунок 4"/>
+          <wp:inline distT="0" distB="0" distL="0" distR="0" wp14:anchorId="0CE0CF74" wp14:editId="7800918D">
+            <wp:extent cx="4495375" cy="2160000"/>
+            <wp:effectExtent l="0" t="0" r="635" b="0"/>
+            <wp:docPr id="11" name="Рисунок 11"/>
             <wp:cNvGraphicFramePr>
               <a:graphicFrameLocks xmlns:a="http://schemas.openxmlformats.org/drawingml/2006/main" noChangeAspect="1"/>
             </wp:cNvGraphicFramePr>
@@ -1788,7 +1763,7 @@
                   <pic:spPr bwMode="auto">
                     <a:xfrm>
                       <a:off x="0" y="0"/>
-                      <a:ext cx="4624330" cy="2160000"/>
+                      <a:ext cx="4495375" cy="2160000"/>
                     </a:xfrm>
                     <a:prstGeom prst="rect">
                       <a:avLst/>
@@ -1951,7 +1926,7 @@
           <w:szCs w:val="24"/>
           <w:vertAlign w:val="subscript"/>
         </w:rPr>
-        <w:t>0</w:t>
+        <w:t>2</w:t>
       </w:r>
       <w:r>
         <w:rPr>
@@ -1985,7 +1960,7 @@
           <w:szCs w:val="24"/>
           <w:lang w:val="en-US"/>
         </w:rPr>
-        <w:t>b</w:t>
+        <w:t>a</w:t>
       </w:r>
       <w:r>
         <w:rPr>
@@ -1997,7 +1972,7 @@
           <w:szCs w:val="24"/>
           <w:vertAlign w:val="subscript"/>
         </w:rPr>
-        <w:t>0</w:t>
+        <w:t>1</w:t>
       </w:r>
       <w:r>
         <w:rPr>
@@ -2052,16 +2027,13 @@
       </w:pPr>
       <w:r>
         <w:rPr>
-          <w:rFonts w:ascii="Times New Roman" w:eastAsia="MingLiU-ExtB" w:hAnsi="Times New Roman" w:cs="Times New Roman"/>
           <w:noProof/>
-          <w:sz w:val="24"/>
-          <w:szCs w:val="24"/>
         </w:rPr>
         <w:drawing>
-          <wp:inline distT="0" distB="0" distL="0" distR="0" wp14:anchorId="75AC29CC" wp14:editId="2589873C">
-            <wp:extent cx="2641575" cy="1980000"/>
-            <wp:effectExtent l="0" t="0" r="0" b="1270"/>
-            <wp:docPr id="2" name="Рисунок 2"/>
+          <wp:inline distT="0" distB="0" distL="0" distR="0" wp14:anchorId="72E4D2BF" wp14:editId="0558949E">
+            <wp:extent cx="2642730" cy="1980000"/>
+            <wp:effectExtent l="0" t="0" r="0" b="0"/>
+            <wp:docPr id="12" name="Рисунок 12"/>
             <wp:cNvGraphicFramePr>
               <a:graphicFrameLocks xmlns:a="http://schemas.openxmlformats.org/drawingml/2006/main" noChangeAspect="1"/>
             </wp:cNvGraphicFramePr>
@@ -2069,7 +2041,7 @@
               <a:graphicData uri="http://schemas.openxmlformats.org/drawingml/2006/picture">
                 <pic:pic xmlns:pic="http://schemas.openxmlformats.org/drawingml/2006/picture">
                   <pic:nvPicPr>
-                    <pic:cNvPr id="0" name="Picture 2"/>
+                    <pic:cNvPr id="0" name="Picture 5"/>
                     <pic:cNvPicPr>
                       <a:picLocks noChangeAspect="1" noChangeArrowheads="1"/>
                     </pic:cNvPicPr>
@@ -2090,7 +2062,7 @@
                   <pic:spPr bwMode="auto">
                     <a:xfrm>
                       <a:off x="0" y="0"/>
-                      <a:ext cx="2641575" cy="1980000"/>
+                      <a:ext cx="2642730" cy="1980000"/>
                     </a:xfrm>
                     <a:prstGeom prst="rect">
                       <a:avLst/>
@@ -2111,10 +2083,10 @@
           <w:noProof/>
         </w:rPr>
         <w:drawing>
-          <wp:inline distT="0" distB="0" distL="0" distR="0" wp14:anchorId="582B5817" wp14:editId="11DF55F5">
-            <wp:extent cx="2641574" cy="1980000"/>
-            <wp:effectExtent l="0" t="0" r="0" b="1270"/>
-            <wp:docPr id="5" name="Рисунок 5"/>
+          <wp:inline distT="0" distB="0" distL="0" distR="0" wp14:anchorId="43EF6F30" wp14:editId="3C945638">
+            <wp:extent cx="2642730" cy="1980000"/>
+            <wp:effectExtent l="0" t="0" r="0" b="0"/>
+            <wp:docPr id="10" name="Рисунок 10"/>
             <wp:cNvGraphicFramePr>
               <a:graphicFrameLocks xmlns:a="http://schemas.openxmlformats.org/drawingml/2006/main" noChangeAspect="1"/>
             </wp:cNvGraphicFramePr>
@@ -2122,7 +2094,7 @@
               <a:graphicData uri="http://schemas.openxmlformats.org/drawingml/2006/picture">
                 <pic:pic xmlns:pic="http://schemas.openxmlformats.org/drawingml/2006/picture">
                   <pic:nvPicPr>
-                    <pic:cNvPr id="0" name="Picture 5"/>
+                    <pic:cNvPr id="0" name="Picture 3"/>
                     <pic:cNvPicPr>
                       <a:picLocks noChangeAspect="1" noChangeArrowheads="1"/>
                     </pic:cNvPicPr>
@@ -2143,7 +2115,7 @@
                   <pic:spPr bwMode="auto">
                     <a:xfrm>
                       <a:off x="0" y="0"/>
-                      <a:ext cx="2641574" cy="1980000"/>
+                      <a:ext cx="2642730" cy="1980000"/>
                     </a:xfrm>
                     <a:prstGeom prst="rect">
                       <a:avLst/>
@@ -2330,18 +2302,7 @@
           <w:sz w:val="24"/>
           <w:szCs w:val="24"/>
         </w:rPr>
-        <w:t xml:space="preserve">: а - </w:t>
-      </w:r>
-      <w:r>
-        <w:rPr>
-          <w:rFonts w:ascii="Times New Roman" w:hAnsi="Times New Roman" w:cs="Times New Roman"/>
-          <w:i w:val="0"/>
-          <w:iCs w:val="0"/>
-          <w:color w:val="auto"/>
-          <w:sz w:val="24"/>
-          <w:szCs w:val="24"/>
-        </w:rPr>
-        <w:t xml:space="preserve">параметра </w:t>
+        <w:t xml:space="preserve">: а - параметра </w:t>
       </w:r>
       <w:r>
         <w:rPr>
@@ -2399,7 +2360,7 @@
           <w:szCs w:val="24"/>
           <w:vertAlign w:val="subscript"/>
         </w:rPr>
-        <w:t>0</w:t>
+        <w:t>2</w:t>
       </w:r>
       <w:r>
         <w:rPr>
@@ -2433,7 +2394,7 @@
           <w:szCs w:val="24"/>
           <w:lang w:val="en-US"/>
         </w:rPr>
-        <w:t>b</w:t>
+        <w:t>a</w:t>
       </w:r>
       <w:r>
         <w:rPr>
@@ -2445,7 +2406,7 @@
           <w:szCs w:val="24"/>
           <w:vertAlign w:val="subscript"/>
         </w:rPr>
-        <w:t>0</w:t>
+        <w:t>1</w:t>
       </w:r>
     </w:p>
     <w:p>
@@ -2548,18 +2509,7 @@
           <w:sz w:val="24"/>
           <w:szCs w:val="24"/>
         </w:rPr>
-        <w:t xml:space="preserve">Сравнение дисперсии и среднеквадратичного отклонения ошибок идентификации </w:t>
-      </w:r>
-      <w:r>
-        <w:rPr>
-          <w:rFonts w:ascii="Times New Roman" w:hAnsi="Times New Roman" w:cs="Times New Roman"/>
-          <w:i w:val="0"/>
-          <w:iCs w:val="0"/>
-          <w:color w:val="auto"/>
-          <w:sz w:val="24"/>
-          <w:szCs w:val="24"/>
-        </w:rPr>
-        <w:t xml:space="preserve">коэффициентов </w:t>
+        <w:t xml:space="preserve">Сравнение дисперсии и среднеквадратичного отклонения ошибок идентификации коэффициентов </w:t>
       </w:r>
       <w:r>
         <w:rPr>
@@ -2674,18 +2624,7 @@
           <w:sz w:val="24"/>
           <w:szCs w:val="24"/>
         </w:rPr>
-        <w:t>тестового набора данных</w:t>
-      </w:r>
-      <w:r>
-        <w:rPr>
-          <w:rFonts w:ascii="Times New Roman" w:hAnsi="Times New Roman" w:cs="Times New Roman"/>
-          <w:i w:val="0"/>
-          <w:iCs w:val="0"/>
-          <w:color w:val="auto"/>
-          <w:sz w:val="24"/>
-          <w:szCs w:val="24"/>
-        </w:rPr>
-        <w:t xml:space="preserve"> для двух подходов</w:t>
+        <w:t>тестового набора данных для двух подходов</w:t>
       </w:r>
     </w:p>
     <w:tbl>
@@ -3013,6 +2952,7 @@
                 <w:sz w:val="22"/>
                 <w:szCs w:val="22"/>
                 <w:vertAlign w:val="subscript"/>
+                <w:lang w:val="en-US"/>
               </w:rPr>
             </w:pPr>
             <w:r>
@@ -3021,15 +2961,16 @@
                 <w:szCs w:val="22"/>
                 <w:lang w:val="en-US"/>
               </w:rPr>
-              <w:t>b</w:t>
+              <w:t>a</w:t>
             </w:r>
             <w:r>
               <w:rPr>
                 <w:sz w:val="22"/>
                 <w:szCs w:val="22"/>
                 <w:vertAlign w:val="subscript"/>
-              </w:rPr>
-              <w:t>0</w:t>
+                <w:lang w:val="en-US"/>
+              </w:rPr>
+              <w:t>2</w:t>
             </w:r>
           </w:p>
         </w:tc>
@@ -3043,14 +2984,16 @@
               <w:rPr>
                 <w:sz w:val="22"/>
                 <w:szCs w:val="22"/>
+                <w:lang w:val="en-US"/>
               </w:rPr>
             </w:pPr>
             <w:r>
               <w:rPr>
                 <w:sz w:val="22"/>
                 <w:szCs w:val="22"/>
-              </w:rPr>
-              <w:t>88493,2</w:t>
+                <w:lang w:val="en-US"/>
+              </w:rPr>
+              <w:t>0,00038484</w:t>
             </w:r>
           </w:p>
         </w:tc>
@@ -3065,14 +3008,26 @@
               <w:rPr>
                 <w:sz w:val="22"/>
                 <w:szCs w:val="22"/>
+                <w:vertAlign w:val="superscript"/>
+                <w:lang w:val="en-US"/>
               </w:rPr>
             </w:pPr>
             <w:r>
               <w:rPr>
                 <w:sz w:val="22"/>
                 <w:szCs w:val="22"/>
-              </w:rPr>
-              <w:t>9177,68</w:t>
+                <w:lang w:val="en-US"/>
+              </w:rPr>
+              <w:t>4,23·10</w:t>
+            </w:r>
+            <w:r>
+              <w:rPr>
+                <w:sz w:val="22"/>
+                <w:szCs w:val="22"/>
+                <w:vertAlign w:val="superscript"/>
+                <w:lang w:val="en-US"/>
+              </w:rPr>
+              <w:t>-13</w:t>
             </w:r>
           </w:p>
         </w:tc>
@@ -3093,8 +3048,51 @@
               <w:rPr>
                 <w:sz w:val="22"/>
                 <w:szCs w:val="22"/>
-              </w:rPr>
-              <w:t>95,8</w:t>
+                <w:lang w:val="en-US"/>
+              </w:rPr>
+              <w:t>6</w:t>
+            </w:r>
+            <w:r>
+              <w:rPr>
+                <w:sz w:val="22"/>
+                <w:szCs w:val="22"/>
+                <w:lang w:val="en-US"/>
+              </w:rPr>
+              <w:t>,</w:t>
+            </w:r>
+            <w:r>
+              <w:rPr>
+                <w:sz w:val="22"/>
+                <w:szCs w:val="22"/>
+                <w:lang w:val="en-US"/>
+              </w:rPr>
+              <w:t>5</w:t>
+            </w:r>
+            <w:r>
+              <w:rPr>
+                <w:sz w:val="22"/>
+                <w:szCs w:val="22"/>
+                <w:lang w:val="en-US"/>
+              </w:rPr>
+              <w:t>·10</w:t>
+            </w:r>
+            <w:r>
+              <w:rPr>
+                <w:sz w:val="22"/>
+                <w:szCs w:val="22"/>
+                <w:vertAlign w:val="superscript"/>
+                <w:lang w:val="en-US"/>
+              </w:rPr>
+              <w:t>-</w:t>
+            </w:r>
+            <w:r>
+              <w:rPr>
+                <w:sz w:val="22"/>
+                <w:szCs w:val="22"/>
+                <w:vertAlign w:val="superscript"/>
+                <w:lang w:val="en-US"/>
+              </w:rPr>
+              <w:t>7</w:t>
             </w:r>
           </w:p>
         </w:tc>
@@ -3115,8 +3113,18 @@
               <w:rPr>
                 <w:sz w:val="22"/>
                 <w:szCs w:val="22"/>
-              </w:rPr>
-              <w:t>58562,8</w:t>
+                <w:lang w:val="en-US"/>
+              </w:rPr>
+              <w:t>4,23·10</w:t>
+            </w:r>
+            <w:r>
+              <w:rPr>
+                <w:sz w:val="22"/>
+                <w:szCs w:val="22"/>
+                <w:vertAlign w:val="superscript"/>
+                <w:lang w:val="en-US"/>
+              </w:rPr>
+              <w:t>-13</w:t>
             </w:r>
           </w:p>
         </w:tc>
@@ -3137,8 +3145,18 @@
               <w:rPr>
                 <w:sz w:val="22"/>
                 <w:szCs w:val="22"/>
-              </w:rPr>
-              <w:t>241,99</w:t>
+                <w:lang w:val="en-US"/>
+              </w:rPr>
+              <w:t>6,5·10</w:t>
+            </w:r>
+            <w:r>
+              <w:rPr>
+                <w:sz w:val="22"/>
+                <w:szCs w:val="22"/>
+                <w:vertAlign w:val="superscript"/>
+                <w:lang w:val="en-US"/>
+              </w:rPr>
+              <w:t>-7</w:t>
             </w:r>
           </w:p>
         </w:tc>
@@ -3159,6 +3177,7 @@
                 <w:sz w:val="22"/>
                 <w:szCs w:val="22"/>
                 <w:vertAlign w:val="subscript"/>
+                <w:lang w:val="en-US"/>
               </w:rPr>
             </w:pPr>
             <w:r>
@@ -3174,8 +3193,9 @@
                 <w:sz w:val="22"/>
                 <w:szCs w:val="22"/>
                 <w:vertAlign w:val="subscript"/>
-              </w:rPr>
-              <w:t>0</w:t>
+                <w:lang w:val="en-US"/>
+              </w:rPr>
+              <w:t>1</w:t>
             </w:r>
           </w:p>
         </w:tc>
@@ -3189,14 +3209,16 @@
               <w:rPr>
                 <w:sz w:val="22"/>
                 <w:szCs w:val="22"/>
+                <w:lang w:val="en-US"/>
               </w:rPr>
             </w:pPr>
             <w:r>
               <w:rPr>
                 <w:sz w:val="22"/>
                 <w:szCs w:val="22"/>
-              </w:rPr>
-              <w:t>2598,5</w:t>
+                <w:lang w:val="en-US"/>
+              </w:rPr>
+              <w:t>0,0527</w:t>
             </w:r>
           </w:p>
         </w:tc>
@@ -3218,8 +3240,51 @@
               <w:rPr>
                 <w:sz w:val="22"/>
                 <w:szCs w:val="22"/>
-              </w:rPr>
-              <w:t>7,91</w:t>
+                <w:lang w:val="en-US"/>
+              </w:rPr>
+              <w:t>7</w:t>
+            </w:r>
+            <w:r>
+              <w:rPr>
+                <w:sz w:val="22"/>
+                <w:szCs w:val="22"/>
+                <w:lang w:val="en-US"/>
+              </w:rPr>
+              <w:t>,</w:t>
+            </w:r>
+            <w:r>
+              <w:rPr>
+                <w:sz w:val="22"/>
+                <w:szCs w:val="22"/>
+                <w:lang w:val="en-US"/>
+              </w:rPr>
+              <w:t>94</w:t>
+            </w:r>
+            <w:r>
+              <w:rPr>
+                <w:sz w:val="22"/>
+                <w:szCs w:val="22"/>
+                <w:lang w:val="en-US"/>
+              </w:rPr>
+              <w:t>·10</w:t>
+            </w:r>
+            <w:r>
+              <w:rPr>
+                <w:sz w:val="22"/>
+                <w:szCs w:val="22"/>
+                <w:vertAlign w:val="superscript"/>
+                <w:lang w:val="en-US"/>
+              </w:rPr>
+              <w:t>-</w:t>
+            </w:r>
+            <w:r>
+              <w:rPr>
+                <w:sz w:val="22"/>
+                <w:szCs w:val="22"/>
+                <w:vertAlign w:val="superscript"/>
+                <w:lang w:val="en-US"/>
+              </w:rPr>
+              <w:t>9</w:t>
             </w:r>
           </w:p>
         </w:tc>
@@ -3241,8 +3306,51 @@
               <w:rPr>
                 <w:sz w:val="22"/>
                 <w:szCs w:val="22"/>
-              </w:rPr>
-              <w:t>2,81</w:t>
+                <w:lang w:val="en-US"/>
+              </w:rPr>
+              <w:t>8</w:t>
+            </w:r>
+            <w:r>
+              <w:rPr>
+                <w:sz w:val="22"/>
+                <w:szCs w:val="22"/>
+                <w:lang w:val="en-US"/>
+              </w:rPr>
+              <w:t>,9</w:t>
+            </w:r>
+            <w:r>
+              <w:rPr>
+                <w:sz w:val="22"/>
+                <w:szCs w:val="22"/>
+                <w:lang w:val="en-US"/>
+              </w:rPr>
+              <w:t>1</w:t>
+            </w:r>
+            <w:r>
+              <w:rPr>
+                <w:sz w:val="22"/>
+                <w:szCs w:val="22"/>
+                <w:lang w:val="en-US"/>
+              </w:rPr>
+              <w:t>·10</w:t>
+            </w:r>
+            <w:r>
+              <w:rPr>
+                <w:sz w:val="22"/>
+                <w:szCs w:val="22"/>
+                <w:vertAlign w:val="superscript"/>
+                <w:lang w:val="en-US"/>
+              </w:rPr>
+              <w:t>-</w:t>
+            </w:r>
+            <w:r>
+              <w:rPr>
+                <w:sz w:val="22"/>
+                <w:szCs w:val="22"/>
+                <w:vertAlign w:val="superscript"/>
+                <w:lang w:val="en-US"/>
+              </w:rPr>
+              <w:t>5</w:t>
             </w:r>
           </w:p>
         </w:tc>
@@ -3263,8 +3371,18 @@
               <w:rPr>
                 <w:sz w:val="22"/>
                 <w:szCs w:val="22"/>
-              </w:rPr>
-              <w:t>50,49</w:t>
+                <w:lang w:val="en-US"/>
+              </w:rPr>
+              <w:t>7,94·10</w:t>
+            </w:r>
+            <w:r>
+              <w:rPr>
+                <w:sz w:val="22"/>
+                <w:szCs w:val="22"/>
+                <w:vertAlign w:val="superscript"/>
+                <w:lang w:val="en-US"/>
+              </w:rPr>
+              <w:t>-9</w:t>
             </w:r>
           </w:p>
         </w:tc>
@@ -3285,8 +3403,18 @@
               <w:rPr>
                 <w:sz w:val="22"/>
                 <w:szCs w:val="22"/>
-              </w:rPr>
-              <w:t>7,1</w:t>
+                <w:lang w:val="en-US"/>
+              </w:rPr>
+              <w:t>8,91·10</w:t>
+            </w:r>
+            <w:r>
+              <w:rPr>
+                <w:sz w:val="22"/>
+                <w:szCs w:val="22"/>
+                <w:vertAlign w:val="superscript"/>
+                <w:lang w:val="en-US"/>
+              </w:rPr>
+              <w:t>-5</w:t>
             </w:r>
           </w:p>
         </w:tc>
@@ -3491,17 +3619,13 @@
       </w:r>
       <w:r>
         <w:rPr>
-          <w:rFonts w:ascii="Times New Roman" w:eastAsia="MingLiU-ExtB" w:hAnsi="Times New Roman" w:cs="Times New Roman"/>
           <w:noProof/>
-          <w:sz w:val="24"/>
-          <w:szCs w:val="24"/>
-          <w:lang w:val="en-US"/>
         </w:rPr>
         <w:drawing>
-          <wp:inline distT="0" distB="0" distL="0" distR="0" wp14:anchorId="278D5749" wp14:editId="6CEC5AE0">
-            <wp:extent cx="4257675" cy="3191351"/>
+          <wp:inline distT="0" distB="0" distL="0" distR="0" wp14:anchorId="5853FB1C" wp14:editId="3373B83D">
+            <wp:extent cx="4105275" cy="3077120"/>
             <wp:effectExtent l="0" t="0" r="0" b="0"/>
-            <wp:docPr id="7" name="Рисунок 7"/>
+            <wp:docPr id="3" name="Рисунок 3"/>
             <wp:cNvGraphicFramePr>
               <a:graphicFrameLocks xmlns:a="http://schemas.openxmlformats.org/drawingml/2006/main" noChangeAspect="1"/>
             </wp:cNvGraphicFramePr>
@@ -3509,7 +3633,7 @@
               <a:graphicData uri="http://schemas.openxmlformats.org/drawingml/2006/picture">
                 <pic:pic xmlns:pic="http://schemas.openxmlformats.org/drawingml/2006/picture">
                   <pic:nvPicPr>
-                    <pic:cNvPr id="0" name="Picture 7"/>
+                    <pic:cNvPr id="0" name="Picture 1"/>
                     <pic:cNvPicPr>
                       <a:picLocks noChangeAspect="1" noChangeArrowheads="1"/>
                     </pic:cNvPicPr>
@@ -3530,7 +3654,7 @@
                   <pic:spPr bwMode="auto">
                     <a:xfrm>
                       <a:off x="0" y="0"/>
-                      <a:ext cx="4296497" cy="3220450"/>
+                      <a:ext cx="4111808" cy="3082017"/>
                     </a:xfrm>
                     <a:prstGeom prst="rect">
                       <a:avLst/>
@@ -3882,15 +4006,7 @@
           <w:sz w:val="24"/>
           <w:szCs w:val="24"/>
         </w:rPr>
-        <w:t xml:space="preserve"> рад/с).</w:t>
-      </w:r>
-      <w:r>
-        <w:rPr>
-          <w:rFonts w:ascii="Times New Roman" w:eastAsia="MingLiU-ExtB" w:hAnsi="Times New Roman" w:cs="Times New Roman"/>
-          <w:sz w:val="24"/>
-          <w:szCs w:val="24"/>
-        </w:rPr>
-        <w:t xml:space="preserve"> </w:t>
+        <w:t xml:space="preserve"> рад/с). </w:t>
       </w:r>
     </w:p>
     <w:p>
@@ -3934,25 +4050,79 @@
           <w:sz w:val="24"/>
           <w:szCs w:val="24"/>
         </w:rPr>
-        <w:t xml:space="preserve">пороговая величина шума составила 0,0055 </w:t>
-      </w:r>
-      <w:proofErr w:type="spellStart"/>
-      <w:r>
-        <w:rPr>
-          <w:rFonts w:ascii="Times New Roman" w:eastAsia="MingLiU-ExtB" w:hAnsi="Times New Roman" w:cs="Times New Roman"/>
-          <w:sz w:val="24"/>
-          <w:szCs w:val="24"/>
-        </w:rPr>
-        <w:t>Вт·с</w:t>
-      </w:r>
-      <w:proofErr w:type="spellEnd"/>
-      <w:r>
-        <w:rPr>
-          <w:rFonts w:ascii="Times New Roman" w:eastAsia="MingLiU-ExtB" w:hAnsi="Times New Roman" w:cs="Times New Roman"/>
-          <w:sz w:val="24"/>
-          <w:szCs w:val="24"/>
-        </w:rPr>
-        <w:t xml:space="preserve">, а при идентификации коэффициентов </w:t>
+        <w:t>пороговая</w:t>
+      </w:r>
+      <w:r>
+        <w:rPr>
+          <w:rFonts w:ascii="Times New Roman" w:eastAsia="MingLiU-ExtB" w:hAnsi="Times New Roman" w:cs="Times New Roman"/>
+          <w:sz w:val="24"/>
+          <w:szCs w:val="24"/>
+        </w:rPr>
+        <w:t xml:space="preserve"> </w:t>
+      </w:r>
+      <w:r>
+        <w:rPr>
+          <w:rFonts w:ascii="Times New Roman" w:eastAsia="MingLiU-ExtB" w:hAnsi="Times New Roman" w:cs="Times New Roman"/>
+          <w:sz w:val="24"/>
+          <w:szCs w:val="24"/>
+        </w:rPr>
+        <w:t>среднеквадратичная</w:t>
+      </w:r>
+      <w:r>
+        <w:rPr>
+          <w:rFonts w:ascii="Times New Roman" w:eastAsia="MingLiU-ExtB" w:hAnsi="Times New Roman" w:cs="Times New Roman"/>
+          <w:sz w:val="24"/>
+          <w:szCs w:val="24"/>
+        </w:rPr>
+        <w:t xml:space="preserve"> величина шума составила </w:t>
+      </w:r>
+      <w:r>
+        <w:rPr>
+          <w:rFonts w:ascii="Times New Roman" w:eastAsia="MingLiU-ExtB" w:hAnsi="Times New Roman" w:cs="Times New Roman"/>
+          <w:sz w:val="24"/>
+          <w:szCs w:val="24"/>
+        </w:rPr>
+        <w:t>2</w:t>
+      </w:r>
+      <w:r>
+        <w:rPr>
+          <w:rFonts w:ascii="Times New Roman" w:eastAsia="MingLiU-ExtB" w:hAnsi="Times New Roman" w:cs="Times New Roman"/>
+          <w:sz w:val="24"/>
+          <w:szCs w:val="24"/>
+        </w:rPr>
+        <w:t>,</w:t>
+      </w:r>
+      <w:r>
+        <w:rPr>
+          <w:rFonts w:ascii="Times New Roman" w:eastAsia="MingLiU-ExtB" w:hAnsi="Times New Roman" w:cs="Times New Roman"/>
+          <w:sz w:val="24"/>
+          <w:szCs w:val="24"/>
+        </w:rPr>
+        <w:t>52</w:t>
+      </w:r>
+      <w:r>
+        <w:rPr>
+          <w:rFonts w:ascii="Times New Roman" w:eastAsia="MingLiU-ExtB" w:hAnsi="Times New Roman" w:cs="Times New Roman"/>
+          <w:sz w:val="24"/>
+          <w:szCs w:val="24"/>
+        </w:rPr>
+        <w:t xml:space="preserve"> </w:t>
+      </w:r>
+      <w:r>
+        <w:rPr>
+          <w:rFonts w:ascii="Times New Roman" w:eastAsia="MingLiU-ExtB" w:hAnsi="Times New Roman" w:cs="Times New Roman"/>
+          <w:sz w:val="24"/>
+          <w:szCs w:val="24"/>
+        </w:rPr>
+        <w:t>рад/</w:t>
+      </w:r>
+      <w:r>
+        <w:rPr>
+          <w:rFonts w:ascii="Times New Roman" w:eastAsia="MingLiU-ExtB" w:hAnsi="Times New Roman" w:cs="Times New Roman"/>
+          <w:sz w:val="24"/>
+          <w:szCs w:val="24"/>
+        </w:rPr>
+        <w:t xml:space="preserve">с, а при идентификации коэффициентов </w:t>
       </w:r>
       <w:r>
         <w:rPr>
@@ -3970,7 +4140,7 @@
           <w:szCs w:val="24"/>
           <w:vertAlign w:val="subscript"/>
         </w:rPr>
-        <w:t>0</w:t>
+        <w:t>2</w:t>
       </w:r>
       <w:r>
         <w:rPr>
@@ -3987,7 +4157,7 @@
           <w:szCs w:val="24"/>
           <w:lang w:val="en-US"/>
         </w:rPr>
-        <w:t>b</w:t>
+        <w:t>a</w:t>
       </w:r>
       <w:r>
         <w:rPr>
@@ -3996,7 +4166,7 @@
           <w:szCs w:val="24"/>
           <w:vertAlign w:val="subscript"/>
         </w:rPr>
-        <w:t>0</w:t>
+        <w:t>1</w:t>
       </w:r>
       <w:r>
         <w:rPr>
@@ -4015,18 +4185,48 @@
           <w:sz w:val="24"/>
           <w:szCs w:val="24"/>
         </w:rPr>
-        <w:t xml:space="preserve">полиномов передаточной функции – 0,035 </w:t>
-      </w:r>
-      <w:proofErr w:type="spellStart"/>
-      <w:r>
-        <w:rPr>
-          <w:rFonts w:ascii="Times New Roman" w:eastAsia="MingLiU-ExtB" w:hAnsi="Times New Roman" w:cs="Times New Roman"/>
-          <w:sz w:val="24"/>
-          <w:szCs w:val="24"/>
-        </w:rPr>
-        <w:t>Вт·с</w:t>
-      </w:r>
-      <w:proofErr w:type="spellEnd"/>
+        <w:t xml:space="preserve">полиномов передаточной функции – </w:t>
+      </w:r>
+      <w:r>
+        <w:rPr>
+          <w:rFonts w:ascii="Times New Roman" w:hAnsi="Times New Roman" w:cs="Times New Roman"/>
+          <w:sz w:val="24"/>
+          <w:szCs w:val="24"/>
+        </w:rPr>
+        <w:t xml:space="preserve">также </w:t>
+      </w:r>
+      <w:r>
+        <w:rPr>
+          <w:rFonts w:ascii="Times New Roman" w:eastAsia="MingLiU-ExtB" w:hAnsi="Times New Roman" w:cs="Times New Roman"/>
+          <w:sz w:val="24"/>
+          <w:szCs w:val="24"/>
+        </w:rPr>
+        <w:t>2</w:t>
+      </w:r>
+      <w:r>
+        <w:rPr>
+          <w:rFonts w:ascii="Times New Roman" w:eastAsia="MingLiU-ExtB" w:hAnsi="Times New Roman" w:cs="Times New Roman"/>
+          <w:sz w:val="24"/>
+          <w:szCs w:val="24"/>
+        </w:rPr>
+        <w:t>,</w:t>
+      </w:r>
+      <w:r>
+        <w:rPr>
+          <w:rFonts w:ascii="Times New Roman" w:eastAsia="MingLiU-ExtB" w:hAnsi="Times New Roman" w:cs="Times New Roman"/>
+          <w:sz w:val="24"/>
+          <w:szCs w:val="24"/>
+        </w:rPr>
+        <w:t>52</w:t>
+      </w:r>
+      <w:r>
+        <w:rPr>
+          <w:rFonts w:ascii="Times New Roman" w:eastAsia="MingLiU-ExtB" w:hAnsi="Times New Roman" w:cs="Times New Roman"/>
+          <w:sz w:val="24"/>
+          <w:szCs w:val="24"/>
+        </w:rPr>
+        <w:t xml:space="preserve"> рад/с</w:t>
+      </w:r>
       <w:r>
         <w:rPr>
           <w:rFonts w:ascii="Times New Roman" w:eastAsia="MingLiU-ExtB" w:hAnsi="Times New Roman" w:cs="Times New Roman"/>
@@ -4057,22 +4257,14 @@
           <w:sz w:val="24"/>
           <w:szCs w:val="24"/>
         </w:rPr>
-        <w:instrText xml:space="preserve"> REF _Ref148806132 \h </w:instrText>
-      </w:r>
-      <w:r>
-        <w:rPr>
-          <w:rFonts w:ascii="Times New Roman" w:eastAsia="MingLiU-ExtB" w:hAnsi="Times New Roman" w:cs="Times New Roman"/>
-          <w:sz w:val="24"/>
-          <w:szCs w:val="24"/>
-        </w:rPr>
-      </w:r>
-      <w:r>
-        <w:rPr>
-          <w:rFonts w:ascii="Times New Roman" w:eastAsia="MingLiU-ExtB" w:hAnsi="Times New Roman" w:cs="Times New Roman"/>
-          <w:sz w:val="24"/>
-          <w:szCs w:val="24"/>
-        </w:rPr>
-        <w:instrText xml:space="preserve"> \* MERGEFORMAT </w:instrText>
+        <w:instrText xml:space="preserve"> REF _Ref148806132 \h  \* MERGEFORMAT </w:instrText>
+      </w:r>
+      <w:r>
+        <w:rPr>
+          <w:rFonts w:ascii="Times New Roman" w:eastAsia="MingLiU-ExtB" w:hAnsi="Times New Roman" w:cs="Times New Roman"/>
+          <w:sz w:val="24"/>
+          <w:szCs w:val="24"/>
+        </w:rPr>
       </w:r>
       <w:r>
         <w:rPr>
@@ -4125,18 +4317,14 @@
       </w:pPr>
       <w:r>
         <w:rPr>
-          <w:rFonts w:ascii="Times New Roman" w:eastAsia="MingLiU-ExtB" w:hAnsi="Times New Roman" w:cs="Times New Roman"/>
           <w:noProof/>
-          <w:sz w:val="24"/>
-          <w:szCs w:val="24"/>
-          <w:lang w:val="en-US"/>
         </w:rPr>
         <w:lastRenderedPageBreak/>
         <w:drawing>
-          <wp:inline distT="0" distB="0" distL="0" distR="0" wp14:anchorId="45CD26E8" wp14:editId="518C16B5">
-            <wp:extent cx="4226520" cy="3168000"/>
+          <wp:inline distT="0" distB="0" distL="0" distR="0" wp14:anchorId="0C5E5D00" wp14:editId="65F4547C">
+            <wp:extent cx="4228368" cy="3168000"/>
             <wp:effectExtent l="0" t="0" r="0" b="0"/>
-            <wp:docPr id="8" name="Рисунок 8"/>
+            <wp:docPr id="13" name="Рисунок 13"/>
             <wp:cNvGraphicFramePr>
               <a:graphicFrameLocks xmlns:a="http://schemas.openxmlformats.org/drawingml/2006/main" noChangeAspect="1"/>
             </wp:cNvGraphicFramePr>
@@ -4144,7 +4332,7 @@
               <a:graphicData uri="http://schemas.openxmlformats.org/drawingml/2006/picture">
                 <pic:pic xmlns:pic="http://schemas.openxmlformats.org/drawingml/2006/picture">
                   <pic:nvPicPr>
-                    <pic:cNvPr id="0" name="Picture 8"/>
+                    <pic:cNvPr id="0" name="Picture 6"/>
                     <pic:cNvPicPr>
                       <a:picLocks noChangeAspect="1" noChangeArrowheads="1"/>
                     </pic:cNvPicPr>
@@ -4165,7 +4353,7 @@
                   <pic:spPr bwMode="auto">
                     <a:xfrm>
                       <a:off x="0" y="0"/>
-                      <a:ext cx="4226520" cy="3168000"/>
+                      <a:ext cx="4228368" cy="3168000"/>
                     </a:xfrm>
                     <a:prstGeom prst="rect">
                       <a:avLst/>
@@ -4274,18 +4462,7 @@
           <w:sz w:val="24"/>
           <w:szCs w:val="24"/>
         </w:rPr>
-        <w:t xml:space="preserve">. </w:t>
-      </w:r>
-      <w:r>
-        <w:rPr>
-          <w:rFonts w:ascii="Times New Roman" w:hAnsi="Times New Roman" w:cs="Times New Roman"/>
-          <w:i w:val="0"/>
-          <w:iCs w:val="0"/>
-          <w:color w:val="auto"/>
-          <w:sz w:val="24"/>
-          <w:szCs w:val="24"/>
-        </w:rPr>
-        <w:t>Уровень белого шума сигнала угловой скорости второй массы Ω</w:t>
+        <w:t>. Уровень белого шума сигнала угловой скорости второй массы Ω</w:t>
       </w:r>
       <w:r>
         <w:rPr>
@@ -4375,22 +4552,14 @@
           <w:sz w:val="24"/>
           <w:szCs w:val="24"/>
         </w:rPr>
-        <w:instrText xml:space="preserve"> REF _Ref148806045 \h </w:instrText>
-      </w:r>
-      <w:r>
-        <w:rPr>
-          <w:rFonts w:ascii="Times New Roman" w:hAnsi="Times New Roman" w:cs="Times New Roman"/>
-          <w:sz w:val="24"/>
-          <w:szCs w:val="24"/>
-        </w:rPr>
-      </w:r>
-      <w:r>
-        <w:rPr>
-          <w:rFonts w:ascii="Times New Roman" w:hAnsi="Times New Roman" w:cs="Times New Roman"/>
-          <w:sz w:val="24"/>
-          <w:szCs w:val="24"/>
-        </w:rPr>
-        <w:instrText xml:space="preserve"> \* MERGEFORMAT </w:instrText>
+        <w:instrText xml:space="preserve"> REF _Ref148806045 \h  \* MERGEFORMAT </w:instrText>
+      </w:r>
+      <w:r>
+        <w:rPr>
+          <w:rFonts w:ascii="Times New Roman" w:hAnsi="Times New Roman" w:cs="Times New Roman"/>
+          <w:sz w:val="24"/>
+          <w:szCs w:val="24"/>
+        </w:rPr>
       </w:r>
       <w:r>
         <w:rPr>
@@ -4551,6 +4720,9 @@
         <w:tc>
           <w:tcPr>
             <w:tcW w:w="3115" w:type="dxa"/>
+            <w:tcBorders>
+              <w:bottom w:val="single" w:sz="4" w:space="0" w:color="auto"/>
+            </w:tcBorders>
             <w:vAlign w:val="center"/>
           </w:tcPr>
           <w:p>
@@ -4592,6 +4764,7 @@
           <w:tcPr>
             <w:tcW w:w="3115" w:type="dxa"/>
             <w:tcBorders>
+              <w:bottom w:val="single" w:sz="4" w:space="0" w:color="auto"/>
               <w:right w:val="nil"/>
             </w:tcBorders>
             <w:vAlign w:val="center"/>
@@ -4602,6 +4775,7 @@
               <w:rPr>
                 <w:sz w:val="24"/>
                 <w:szCs w:val="24"/>
+                <w:lang w:val="en-US"/>
               </w:rPr>
             </w:pPr>
             <w:r>
@@ -4625,7 +4799,7 @@
                 <w:szCs w:val="24"/>
                 <w:vertAlign w:val="subscript"/>
               </w:rPr>
-              <w:t>0</w:t>
+              <w:t>2</w:t>
             </w:r>
             <w:r>
               <w:rPr>
@@ -4640,15 +4814,16 @@
                 <w:szCs w:val="24"/>
                 <w:lang w:val="en-US"/>
               </w:rPr>
-              <w:t>b</w:t>
+              <w:t>a</w:t>
             </w:r>
             <w:r>
               <w:rPr>
                 <w:sz w:val="24"/>
                 <w:szCs w:val="24"/>
                 <w:vertAlign w:val="subscript"/>
-              </w:rPr>
-              <w:t>0</w:t>
+                <w:lang w:val="en-US"/>
+              </w:rPr>
+              <w:t>1</w:t>
             </w:r>
           </w:p>
         </w:tc>
@@ -4681,75 +4856,12 @@
         </w:tc>
         <w:tc>
           <w:tcPr>
-            <w:tcW w:w="3115" w:type="dxa"/>
-            <w:vAlign w:val="center"/>
-          </w:tcPr>
-          <w:p>
-            <w:pPr>
-              <w:jc w:val="center"/>
-              <w:rPr>
-                <w:sz w:val="24"/>
-                <w:szCs w:val="24"/>
-              </w:rPr>
-            </w:pPr>
-            <w:r>
-              <w:rPr>
-                <w:sz w:val="24"/>
-                <w:szCs w:val="24"/>
-              </w:rPr>
-              <w:t>+</w:t>
-            </w:r>
-          </w:p>
-        </w:tc>
-        <w:tc>
-          <w:tcPr>
-            <w:tcW w:w="3115" w:type="dxa"/>
+            <w:tcW w:w="6230" w:type="dxa"/>
+            <w:gridSpan w:val="2"/>
             <w:tcBorders>
+              <w:bottom w:val="single" w:sz="4" w:space="0" w:color="auto"/>
               <w:right w:val="nil"/>
             </w:tcBorders>
-            <w:vAlign w:val="center"/>
-          </w:tcPr>
-          <w:p>
-            <w:pPr>
-              <w:jc w:val="center"/>
-              <w:rPr>
-                <w:sz w:val="24"/>
-                <w:szCs w:val="24"/>
-              </w:rPr>
-            </w:pPr>
-          </w:p>
-        </w:tc>
-      </w:tr>
-      <w:tr>
-        <w:tc>
-          <w:tcPr>
-            <w:tcW w:w="3115" w:type="dxa"/>
-            <w:tcBorders>
-              <w:left w:val="nil"/>
-            </w:tcBorders>
-            <w:vAlign w:val="center"/>
-          </w:tcPr>
-          <w:p>
-            <w:pPr>
-              <w:jc w:val="center"/>
-              <w:rPr>
-                <w:sz w:val="24"/>
-                <w:szCs w:val="24"/>
-              </w:rPr>
-            </w:pPr>
-            <w:r>
-              <w:rPr>
-                <w:sz w:val="24"/>
-                <w:szCs w:val="24"/>
-              </w:rPr>
-              <w:t>Точность настройки</w:t>
-            </w:r>
-          </w:p>
-        </w:tc>
-        <w:tc>
-          <w:tcPr>
-            <w:tcW w:w="6230" w:type="dxa"/>
-            <w:gridSpan w:val="2"/>
             <w:vAlign w:val="center"/>
           </w:tcPr>
           <w:p>
@@ -4792,28 +4904,68 @@
                 <w:sz w:val="24"/>
                 <w:szCs w:val="24"/>
               </w:rPr>
+              <w:t>Точность настройки</w:t>
+            </w:r>
+          </w:p>
+        </w:tc>
+        <w:tc>
+          <w:tcPr>
+            <w:tcW w:w="6230" w:type="dxa"/>
+            <w:gridSpan w:val="2"/>
+            <w:tcBorders>
+              <w:bottom w:val="single" w:sz="4" w:space="0" w:color="auto"/>
+              <w:right w:val="nil"/>
+            </w:tcBorders>
+            <w:vAlign w:val="center"/>
+          </w:tcPr>
+          <w:p>
+            <w:pPr>
+              <w:jc w:val="center"/>
+              <w:rPr>
+                <w:sz w:val="24"/>
+                <w:szCs w:val="24"/>
+              </w:rPr>
+            </w:pPr>
+            <w:r>
+              <w:rPr>
+                <w:sz w:val="24"/>
+                <w:szCs w:val="24"/>
+              </w:rPr>
+              <w:t>Примерно одинаковая</w:t>
+            </w:r>
+          </w:p>
+        </w:tc>
+      </w:tr>
+      <w:tr>
+        <w:tc>
+          <w:tcPr>
+            <w:tcW w:w="3115" w:type="dxa"/>
+            <w:tcBorders>
+              <w:left w:val="nil"/>
+            </w:tcBorders>
+            <w:vAlign w:val="center"/>
+          </w:tcPr>
+          <w:p>
+            <w:pPr>
+              <w:jc w:val="center"/>
+              <w:rPr>
+                <w:sz w:val="24"/>
+                <w:szCs w:val="24"/>
+              </w:rPr>
+            </w:pPr>
+            <w:r>
+              <w:rPr>
+                <w:sz w:val="24"/>
+                <w:szCs w:val="24"/>
+              </w:rPr>
               <w:t>Устойчивость к воздействию шума</w:t>
             </w:r>
           </w:p>
         </w:tc>
         <w:tc>
           <w:tcPr>
-            <w:tcW w:w="3115" w:type="dxa"/>
-            <w:vAlign w:val="center"/>
-          </w:tcPr>
-          <w:p>
-            <w:pPr>
-              <w:jc w:val="center"/>
-              <w:rPr>
-                <w:sz w:val="24"/>
-                <w:szCs w:val="24"/>
-              </w:rPr>
-            </w:pPr>
-          </w:p>
-        </w:tc>
-        <w:tc>
-          <w:tcPr>
-            <w:tcW w:w="3115" w:type="dxa"/>
+            <w:tcW w:w="6230" w:type="dxa"/>
+            <w:gridSpan w:val="2"/>
             <w:tcBorders>
               <w:right w:val="nil"/>
             </w:tcBorders>
@@ -4832,7 +4984,7 @@
                 <w:sz w:val="24"/>
                 <w:szCs w:val="24"/>
               </w:rPr>
-              <w:t>+</w:t>
+              <w:t>Примерно одинаковая</w:t>
             </w:r>
           </w:p>
         </w:tc>
@@ -7744,15 +7896,7 @@
           <w:sz w:val="24"/>
           <w:szCs w:val="24"/>
         </w:rPr>
-        <w:t xml:space="preserve">Анализ проводился при </w:t>
-      </w:r>
-      <w:r>
-        <w:rPr>
-          <w:rFonts w:ascii="Times New Roman" w:hAnsi="Times New Roman" w:cs="Times New Roman"/>
-          <w:sz w:val="24"/>
-          <w:szCs w:val="24"/>
-        </w:rPr>
-        <w:t xml:space="preserve">вариации </w:t>
+        <w:t xml:space="preserve">Анализ проводился при вариации </w:t>
       </w:r>
       <w:r>
         <w:rPr>
@@ -7867,15 +8011,7 @@
           <w:sz w:val="24"/>
           <w:szCs w:val="24"/>
         </w:rPr>
-        <w:t>- идентификация параметр</w:t>
-      </w:r>
-      <w:r>
-        <w:rPr>
-          <w:rFonts w:ascii="Times New Roman" w:eastAsia="MingLiU-ExtB" w:hAnsi="Times New Roman" w:cs="Times New Roman"/>
-          <w:sz w:val="24"/>
-          <w:szCs w:val="24"/>
-        </w:rPr>
-        <w:t xml:space="preserve">ов </w:t>
+        <w:t xml:space="preserve">- идентификация параметров </w:t>
       </w:r>
       <w:r>
         <w:rPr>
@@ -8210,7 +8346,6 @@
           <w:sz w:val="24"/>
           <w:szCs w:val="36"/>
           <w:vertAlign w:val="subscript"/>
-          <w:lang w:val="en-US"/>
         </w:rPr>
       </w:pPr>
       <w:bookmarkStart w:id="4" w:name="_Ref144376515"/>
@@ -11068,15 +11203,7 @@
           <w:sz w:val="24"/>
           <w:szCs w:val="24"/>
         </w:rPr>
-        <w:t>При идентификации параметр</w:t>
-      </w:r>
-      <w:r>
-        <w:rPr>
-          <w:rFonts w:ascii="Times New Roman" w:eastAsia="MingLiU-ExtB" w:hAnsi="Times New Roman" w:cs="Times New Roman"/>
-          <w:sz w:val="24"/>
-          <w:szCs w:val="24"/>
-        </w:rPr>
-        <w:t>ов объекта управления</w:t>
+        <w:t>При идентификации параметров объекта управления</w:t>
       </w:r>
       <w:r>
         <w:rPr>
@@ -11219,22 +11346,14 @@
           <w:sz w:val="24"/>
           <w:szCs w:val="24"/>
         </w:rPr>
-        <w:instrText xml:space="preserve"> REF _Ref144418660 \h </w:instrText>
-      </w:r>
-      <w:r>
-        <w:rPr>
-          <w:rFonts w:ascii="Times New Roman" w:eastAsia="MingLiU-ExtB" w:hAnsi="Times New Roman" w:cs="Times New Roman"/>
-          <w:sz w:val="24"/>
-          <w:szCs w:val="24"/>
-        </w:rPr>
-      </w:r>
-      <w:r>
-        <w:rPr>
-          <w:rFonts w:ascii="Times New Roman" w:eastAsia="MingLiU-ExtB" w:hAnsi="Times New Roman" w:cs="Times New Roman"/>
-          <w:sz w:val="24"/>
-          <w:szCs w:val="24"/>
-        </w:rPr>
-        <w:instrText xml:space="preserve"> \* MERGEFORMAT </w:instrText>
+        <w:instrText xml:space="preserve"> REF _Ref144418660 \h  \* MERGEFORMAT </w:instrText>
+      </w:r>
+      <w:r>
+        <w:rPr>
+          <w:rFonts w:ascii="Times New Roman" w:eastAsia="MingLiU-ExtB" w:hAnsi="Times New Roman" w:cs="Times New Roman"/>
+          <w:sz w:val="24"/>
+          <w:szCs w:val="24"/>
+        </w:rPr>
       </w:r>
       <w:r>
         <w:rPr>
@@ -11500,15 +11619,7 @@
           <w:szCs w:val="24"/>
         </w:rPr>
         <w:lastRenderedPageBreak/>
-        <w:t>Результаты сравнения эффективности подходов идентификации сведены в</w:t>
-      </w:r>
-      <w:r>
-        <w:rPr>
-          <w:rFonts w:ascii="Times New Roman" w:hAnsi="Times New Roman" w:cs="Times New Roman"/>
-          <w:sz w:val="24"/>
-          <w:szCs w:val="24"/>
-        </w:rPr>
-        <w:t xml:space="preserve"> </w:t>
+        <w:t xml:space="preserve">Результаты сравнения эффективности подходов идентификации сведены в </w:t>
       </w:r>
       <w:r>
         <w:rPr>
@@ -11524,22 +11635,14 @@
           <w:sz w:val="24"/>
           <w:szCs w:val="24"/>
         </w:rPr>
-        <w:instrText xml:space="preserve"> REF _Ref148807514 \h </w:instrText>
-      </w:r>
-      <w:r>
-        <w:rPr>
-          <w:rFonts w:ascii="Times New Roman" w:hAnsi="Times New Roman" w:cs="Times New Roman"/>
-          <w:sz w:val="24"/>
-          <w:szCs w:val="24"/>
-        </w:rPr>
-      </w:r>
-      <w:r>
-        <w:rPr>
-          <w:rFonts w:ascii="Times New Roman" w:hAnsi="Times New Roman" w:cs="Times New Roman"/>
-          <w:sz w:val="24"/>
-          <w:szCs w:val="24"/>
-        </w:rPr>
-        <w:instrText xml:space="preserve"> \* MERGEFORMAT </w:instrText>
+        <w:instrText xml:space="preserve"> REF _Ref148807514 \h  \* MERGEFORMAT </w:instrText>
+      </w:r>
+      <w:r>
+        <w:rPr>
+          <w:rFonts w:ascii="Times New Roman" w:hAnsi="Times New Roman" w:cs="Times New Roman"/>
+          <w:sz w:val="24"/>
+          <w:szCs w:val="24"/>
+        </w:rPr>
       </w:r>
       <w:r>
         <w:rPr>

</xml_diff>